<commit_message>
maj design + test hud
</commit_message>
<xml_diff>
--- a/Design/Gamejam.docx
+++ b/Design/Gamejam.docx
@@ -68,6 +68,44 @@
       <w:pPr>
         <w:pStyle w:val="Sansinterligne"/>
       </w:pPr>
+      <w:r>
+        <w:t>Perso :</w:t>
+      </w:r>
+    </w:p>
+    <w:p>
+      <w:pPr>
+        <w:pStyle w:val="Sansinterligne"/>
+        <w:numPr>
+          <w:ilvl w:val="0"/>
+          <w:numId w:val="5"/>
+        </w:numPr>
+      </w:pPr>
+      <w:r>
+        <w:t>3pv</w:t>
+      </w:r>
+    </w:p>
+    <w:p>
+      <w:pPr>
+        <w:pStyle w:val="Sansinterligne"/>
+        <w:numPr>
+          <w:ilvl w:val="0"/>
+          <w:numId w:val="5"/>
+        </w:numPr>
+      </w:pPr>
+      <w:r>
+        <w:t xml:space="preserve">Mort = perte de tous les projectiles (tombent au sol, inactif) + respawn après 3s + période d’invincibilité. </w:t>
+      </w:r>
+      <w:r>
+        <w:rPr>
+          <w:i/>
+        </w:rPr>
+        <w:t>Alternative : mort = mort.</w:t>
+      </w:r>
+    </w:p>
+    <w:p>
+      <w:pPr>
+        <w:pStyle w:val="Sansinterligne"/>
+      </w:pPr>
     </w:p>
     <w:p>
       <w:pPr>
@@ -88,6 +126,9 @@
       <w:r>
         <w:t>Canon à projectile</w:t>
       </w:r>
+      <w:r>
+        <w:t>.</w:t>
+      </w:r>
     </w:p>
     <w:p>
       <w:pPr>
@@ -100,6 +141,9 @@
       <w:r>
         <w:t>3 projectiles de base</w:t>
       </w:r>
+      <w:r>
+        <w:t>.</w:t>
+      </w:r>
     </w:p>
     <w:p>
       <w:pPr>
@@ -110,7 +154,10 @@
         </w:numPr>
       </w:pPr>
       <w:r>
-        <w:t xml:space="preserve">5 projectiles max </w:t>
+        <w:t>5 projectiles max</w:t>
+      </w:r>
+      <w:r>
+        <w:t>.</w:t>
       </w:r>
     </w:p>
     <w:p>
@@ -137,6 +184,9 @@
       <w:r>
         <w:t>Collisionnables entre eux et sur le décor (rebond)</w:t>
       </w:r>
+      <w:r>
+        <w:t>.</w:t>
+      </w:r>
     </w:p>
     <w:p>
       <w:pPr>
@@ -147,7 +197,13 @@
         </w:numPr>
       </w:pPr>
       <w:r>
-        <w:t>Trajectoire</w:t>
+        <w:t xml:space="preserve">Composés d’un bonus passif et d’un type de </w:t>
+      </w:r>
+      <w:r>
+        <w:t>tir</w:t>
+      </w:r>
+      <w:r>
+        <w:t>.</w:t>
       </w:r>
     </w:p>
     <w:p>
@@ -159,7 +215,31 @@
         </w:numPr>
       </w:pPr>
       <w:r>
-        <w:t>Puissance</w:t>
+        <w:t>Projectile lvl1 = tir lvl1 + bonus lvl1</w:t>
+      </w:r>
+    </w:p>
+    <w:p>
+      <w:pPr>
+        <w:pStyle w:val="Sansinterligne"/>
+        <w:numPr>
+          <w:ilvl w:val="0"/>
+          <w:numId w:val="4"/>
+        </w:numPr>
+      </w:pPr>
+      <w:r>
+        <w:t>Projectile lvl2 = tir lvl1 + bonus lvl2 ou l’inverse</w:t>
+      </w:r>
+    </w:p>
+    <w:p>
+      <w:pPr>
+        <w:pStyle w:val="Sansinterligne"/>
+        <w:numPr>
+          <w:ilvl w:val="0"/>
+          <w:numId w:val="4"/>
+        </w:numPr>
+      </w:pPr>
+      <w:r>
+        <w:t>Projectile lvl3 = tir lvl2 + bonus lvl2</w:t>
       </w:r>
     </w:p>
     <w:p>
@@ -184,7 +264,7 @@
         </w:numPr>
       </w:pPr>
       <w:r>
-        <w:t>Plusieurs ?</w:t>
+        <w:t>2 dans l’arène, diamétralement opposés.</w:t>
       </w:r>
     </w:p>
     <w:p>
@@ -196,7 +276,37 @@
         </w:numPr>
       </w:pPr>
       <w:r>
-        <w:t>Une seule transmission à la fois.</w:t>
+        <w:t>Une seule transmission à la fois</w:t>
+      </w:r>
+      <w:r>
+        <w:t xml:space="preserve"> par transmetteur</w:t>
+      </w:r>
+      <w:r>
+        <w:t>.</w:t>
+      </w:r>
+    </w:p>
+    <w:p>
+      <w:pPr>
+        <w:pStyle w:val="Sansinterligne"/>
+        <w:numPr>
+          <w:ilvl w:val="0"/>
+          <w:numId w:val="3"/>
+        </w:numPr>
+      </w:pPr>
+      <w:r>
+        <w:t>5 secondes pour upload total, peut être fait en plusieurs fois.</w:t>
+      </w:r>
+    </w:p>
+    <w:p>
+      <w:pPr>
+        <w:pStyle w:val="Sansinterligne"/>
+        <w:numPr>
+          <w:ilvl w:val="0"/>
+          <w:numId w:val="3"/>
+        </w:numPr>
+      </w:pPr>
+      <w:r>
+        <w:t>Se vide en 10s quand pas en cours d’upload.</w:t>
       </w:r>
     </w:p>
     <w:p>
@@ -236,7 +346,19 @@
         <w:t xml:space="preserve"> Saut</w:t>
       </w:r>
       <w:r>
-        <w:t>. Pas de gestion de la hauteur.</w:t>
+        <w:t xml:space="preserve">. Pas de gestion de </w:t>
+      </w:r>
+      <w:r>
+        <w:t>h</w:t>
+      </w:r>
+      <w:r>
+        <w:t>auteur</w:t>
+      </w:r>
+      <w:r>
+        <w:t xml:space="preserve"> variable</w:t>
+      </w:r>
+      <w:r>
+        <w:t>.</w:t>
       </w:r>
     </w:p>
     <w:p>
@@ -254,6 +376,9 @@
         <w:t xml:space="preserve">Coup de poing </w:t>
       </w:r>
       <w:r>
+        <w:t xml:space="preserve">sur perso </w:t>
+      </w:r>
+      <w:r>
         <w:t xml:space="preserve">: </w:t>
       </w:r>
       <w:r>
@@ -271,6 +396,9 @@
       <w:r>
         <w:t>(au hasard) du perso attaqué.</w:t>
       </w:r>
+      <w:r>
+        <w:t xml:space="preserve"> </w:t>
+      </w:r>
     </w:p>
     <w:p>
       <w:pPr>
@@ -281,6 +409,18 @@
         </w:numPr>
       </w:pPr>
       <w:r>
+        <w:t>X - Coup de poing sur ennemi : repousse et lui fait changer de cible.</w:t>
+      </w:r>
+    </w:p>
+    <w:p>
+      <w:pPr>
+        <w:pStyle w:val="Sansinterligne"/>
+        <w:numPr>
+          <w:ilvl w:val="0"/>
+          <w:numId w:val="1"/>
+        </w:numPr>
+      </w:pPr>
+      <w:r>
         <w:t xml:space="preserve">RT - </w:t>
       </w:r>
       <w:r>
@@ -314,12 +454,60 @@
         </w:numPr>
       </w:pPr>
       <w:r>
+        <w:t>(</w:t>
+      </w:r>
+      <w:r>
         <w:t xml:space="preserve">L/R - </w:t>
       </w:r>
       <w:r>
         <w:t>Swap projectile</w:t>
       </w:r>
       <w:r>
+        <w:t>) ?</w:t>
+      </w:r>
+    </w:p>
+    <w:p>
+      <w:pPr>
+        <w:pStyle w:val="Sansinterligne"/>
+        <w:numPr>
+          <w:ilvl w:val="0"/>
+          <w:numId w:val="1"/>
+        </w:numPr>
+      </w:pPr>
+      <w:r>
+        <w:t xml:space="preserve">A (juste avant d’être touché par projectile) </w:t>
+      </w:r>
+      <w:r>
+        <w:t>-</w:t>
+      </w:r>
+      <w:r>
+        <w:t xml:space="preserve"> </w:t>
+      </w:r>
+      <w:r>
+        <w:t>Bouclier</w:t>
+      </w:r>
+      <w:r>
+        <w:t>. Le projectile rebondi loin.</w:t>
+      </w:r>
+      <w:r>
+        <w:t xml:space="preserve"> </w:t>
+      </w:r>
+      <w:r>
+        <w:rPr>
+          <w:i/>
+        </w:rPr>
+        <w:t xml:space="preserve">Alternative : absorbe le pouvoir sans prendre de </w:t>
+      </w:r>
+      <w:r>
+        <w:rPr>
+          <w:i/>
+        </w:rPr>
+        <w:t>dégât</w:t>
+      </w:r>
+      <w:r>
+        <w:rPr>
+          <w:i/>
+        </w:rPr>
         <w:t>.</w:t>
       </w:r>
     </w:p>
@@ -332,7 +520,7 @@
         </w:numPr>
       </w:pPr>
       <w:r>
-        <w:t xml:space="preserve">A (juste avant d’être touché par projectile) </w:t>
+        <w:t xml:space="preserve">B </w:t>
       </w:r>
       <w:r>
         <w:t>-</w:t>
@@ -341,13 +529,23 @@
         <w:t xml:space="preserve"> </w:t>
       </w:r>
       <w:r>
-        <w:t>Bouclier</w:t>
-      </w:r>
-      <w:r>
-        <w:t>. Le projectile rebondi loin.</w:t>
-      </w:r>
-      <w:r>
-        <w:t xml:space="preserve"> Alternative : absorbe le pouvoir sans prendre de dégat.</w:t>
+        <w:t>Dash</w:t>
+      </w:r>
+      <w:r>
+        <w:t xml:space="preserve"> linéaire</w:t>
+      </w:r>
+    </w:p>
+    <w:p>
+      <w:pPr>
+        <w:pStyle w:val="Sansinterligne"/>
+      </w:pPr>
+    </w:p>
+    <w:p>
+      <w:pPr>
+        <w:pStyle w:val="Sansinterligne"/>
+      </w:pPr>
+      <w:r>
+        <w:t>Ennemis :</w:t>
       </w:r>
     </w:p>
     <w:p>
@@ -359,64 +557,114 @@
         </w:numPr>
       </w:pPr>
       <w:r>
-        <w:t xml:space="preserve">B </w:t>
-      </w:r>
-      <w:r>
-        <w:t>-</w:t>
-      </w:r>
-      <w:r>
-        <w:t xml:space="preserve"> </w:t>
-      </w:r>
-      <w:r>
-        <w:t>Dash</w:t>
-      </w:r>
-      <w:r>
-        <w:t xml:space="preserve"> linéaire</w:t>
-      </w:r>
-    </w:p>
-    <w:p>
-      <w:pPr>
-        <w:pStyle w:val="Sansinterligne"/>
-      </w:pPr>
-    </w:p>
-    <w:p>
-      <w:pPr>
-        <w:pStyle w:val="Sansinterligne"/>
-      </w:pPr>
-      <w:r>
-        <w:t>Ennemis :</w:t>
-      </w:r>
-    </w:p>
-    <w:p>
-      <w:pPr>
-        <w:pStyle w:val="Sansinterligne"/>
-      </w:pPr>
-      <w:r>
-        <w:t>Comportement</w:t>
-      </w:r>
-    </w:p>
-    <w:p>
-      <w:pPr>
-        <w:pStyle w:val="Sansinterligne"/>
-      </w:pPr>
-      <w:r>
-        <w:t>Vie</w:t>
-      </w:r>
-    </w:p>
-    <w:p>
-      <w:pPr>
-        <w:pStyle w:val="Sansinterligne"/>
-      </w:pPr>
-      <w:r>
-        <w:t>Bonus</w:t>
-      </w:r>
-    </w:p>
-    <w:p>
-      <w:pPr>
-        <w:pStyle w:val="Sansinterligne"/>
-      </w:pPr>
-      <w:r>
-        <w:t>vagues</w:t>
+        <w:t>1pv</w:t>
+      </w:r>
+    </w:p>
+    <w:p>
+      <w:pPr>
+        <w:pStyle w:val="Sansinterligne"/>
+        <w:numPr>
+          <w:ilvl w:val="0"/>
+          <w:numId w:val="1"/>
+        </w:numPr>
+      </w:pPr>
+      <w:r>
+        <w:t>Vitesse de déplacement légèrement supérieur aux perso</w:t>
+      </w:r>
+    </w:p>
+    <w:p>
+      <w:pPr>
+        <w:pStyle w:val="Sansinterligne"/>
+        <w:numPr>
+          <w:ilvl w:val="0"/>
+          <w:numId w:val="1"/>
+        </w:numPr>
+      </w:pPr>
+      <w:r>
+        <w:t>Se déplace directement vers perso ciblé</w:t>
+      </w:r>
+    </w:p>
+    <w:p>
+      <w:pPr>
+        <w:pStyle w:val="Sansinterligne"/>
+        <w:numPr>
+          <w:ilvl w:val="0"/>
+          <w:numId w:val="1"/>
+        </w:numPr>
+      </w:pPr>
+      <w:r>
+        <w:t>Se déplace en miroir d’un perso ciblé.</w:t>
+      </w:r>
+    </w:p>
+    <w:p>
+      <w:pPr>
+        <w:pStyle w:val="Sansinterligne"/>
+        <w:numPr>
+          <w:ilvl w:val="0"/>
+          <w:numId w:val="1"/>
+        </w:numPr>
+      </w:pPr>
+      <w:r>
+        <w:t>Se déplace en random</w:t>
+      </w:r>
+      <w:r>
+        <w:t>.</w:t>
+      </w:r>
+    </w:p>
+    <w:p>
+      <w:pPr>
+        <w:pStyle w:val="Sansinterligne"/>
+        <w:numPr>
+          <w:ilvl w:val="0"/>
+          <w:numId w:val="1"/>
+        </w:numPr>
+      </w:pPr>
+      <w:r>
+        <w:t>Se dirige vers un transmetteur.</w:t>
+      </w:r>
+    </w:p>
+    <w:p>
+      <w:pPr>
+        <w:pStyle w:val="Sansinterligne"/>
+      </w:pPr>
+    </w:p>
+    <w:p>
+      <w:pPr>
+        <w:pStyle w:val="Sansinterligne"/>
+      </w:pPr>
+      <w:r>
+        <w:t>V</w:t>
+      </w:r>
+      <w:r>
+        <w:t>agues</w:t>
+      </w:r>
+      <w:r>
+        <w:t xml:space="preserve"> : </w:t>
+      </w:r>
+    </w:p>
+    <w:p>
+      <w:pPr>
+        <w:pStyle w:val="Sansinterligne"/>
+        <w:numPr>
+          <w:ilvl w:val="0"/>
+          <w:numId w:val="1"/>
+        </w:numPr>
+      </w:pPr>
+      <w:r>
+        <w:t>1 minute : 2 ennemis lvl2</w:t>
+      </w:r>
+    </w:p>
+    <w:p>
+      <w:pPr>
+        <w:pStyle w:val="Sansinterligne"/>
+        <w:numPr>
+          <w:ilvl w:val="0"/>
+          <w:numId w:val="1"/>
+        </w:numPr>
+      </w:pPr>
+      <w:r>
+        <w:lastRenderedPageBreak/>
+        <w:t>2 minutes : 3 ennemis lvl3</w:t>
       </w:r>
     </w:p>
     <w:p>

</xml_diff>